<commit_message>
a sentense is added
</commit_message>
<xml_diff>
--- a/Word/hello.docx
+++ b/Word/hello.docx
@@ -8,6 +8,12 @@
           <w:rFonts w:hint="eastAsia"/>
         </w:rPr>
         <w:t>こんにちは！</w:t>
+      </w:r>
+      <w:r>
+        <w:rPr>
+          <w:rFonts w:hint="eastAsia"/>
+        </w:rPr>
+        <w:t>ぼくドラえもん！</w:t>
       </w:r>
       <w:bookmarkStart w:id="0" w:name="_GoBack"/>
       <w:bookmarkEnd w:id="0"/>

</xml_diff>